<commit_message>
summary doc top three filled. working on undefined in the final doc
</commit_message>
<xml_diff>
--- a/doctemplates/TEMPLATE-AuditSummaryReport-[Client]-[Project]-[Date].docx
+++ b/doctemplates/TEMPLATE-AuditSummaryReport-[Client]-[Project]-[Date].docx
@@ -651,6 +651,11 @@
     </w:p>
     <w:p/>
     <w:p>
+      <w:pPr>
+        <w:rPr>
+          <w:lang w:val="en-US"/>
+        </w:rPr>
+      </w:pPr>
       <w:r>
         <w:rPr>
           <w:lang w:val="en-US"/>
@@ -661,242 +666,224 @@
     <w:p/>
     <w:p>
       <w:pPr>
+        <w:pStyle w:val="ListParagraph"/>
+        <w:numPr>
+          <w:ilvl w:val="0"/>
+          <w:numId w:val="8"/>
+        </w:numPr>
         <w:rPr>
           <w:b/>
-          <w:color w:val="000000" w:themeColor="text1"/>
-        </w:rPr>
-      </w:pPr>
-    </w:p>
-    <w:p>
-      <w:pPr>
+          <w:bCs/>
+        </w:rPr>
+      </w:pPr>
+      <w:r>
         <w:rPr>
           <w:b/>
-          <w:color w:val="000000" w:themeColor="text1"/>
-        </w:rPr>
-      </w:pPr>
-      <w:r>
+          <w:bCs/>
+        </w:rPr>
+        <w:t xml:space="preserve">{Concept of ISSUES #1} </w:t>
+      </w:r>
+    </w:p>
+    <w:p>
+      <w:pPr>
+        <w:pStyle w:val="ListParagraph"/>
+        <w:ind w:firstLine="720"/>
+      </w:pPr>
+      <w:r>
+        <w:t xml:space="preserve">• {Example issue 1.1} </w:t>
+      </w:r>
+    </w:p>
+    <w:p>
+      <w:pPr>
+        <w:pStyle w:val="ListParagraph"/>
+        <w:ind w:firstLine="720"/>
+      </w:pPr>
+      <w:r>
+        <w:t xml:space="preserve">• {Example issue 1.2} </w:t>
+      </w:r>
+    </w:p>
+    <w:p>
+      <w:pPr>
+        <w:pStyle w:val="ListParagraph"/>
+        <w:numPr>
+          <w:ilvl w:val="0"/>
+          <w:numId w:val="8"/>
+        </w:numPr>
         <w:rPr>
           <w:b/>
-          <w:color w:val="000000" w:themeColor="text1"/>
-        </w:rPr>
-        <w:t>{Concept of ISSUES #1}</w:t>
-      </w:r>
-    </w:p>
-    <w:p>
-      <w:pPr>
+          <w:bCs/>
+        </w:rPr>
+      </w:pPr>
+      <w:r>
         <w:rPr>
           <w:b/>
-          <w:color w:val="000000" w:themeColor="text1"/>
-        </w:rPr>
-      </w:pPr>
-      <w:r>
+          <w:bCs/>
+        </w:rPr>
+        <w:t xml:space="preserve">{Concept of ISSUES #2} </w:t>
+      </w:r>
+    </w:p>
+    <w:p>
+      <w:pPr>
+        <w:ind w:left="720" w:firstLine="720"/>
+      </w:pPr>
+      <w:r>
+        <w:t xml:space="preserve">• {Example issue 2.1} </w:t>
+      </w:r>
+    </w:p>
+    <w:p>
+      <w:pPr>
+        <w:ind w:left="720" w:firstLine="720"/>
+      </w:pPr>
+      <w:r>
+        <w:t xml:space="preserve">• {Example issue 2.2} </w:t>
+      </w:r>
+    </w:p>
+    <w:p>
+      <w:pPr>
+        <w:pStyle w:val="ListParagraph"/>
+        <w:numPr>
+          <w:ilvl w:val="0"/>
+          <w:numId w:val="8"/>
+        </w:numPr>
         <w:rPr>
           <w:b/>
-          <w:color w:val="000000" w:themeColor="text1"/>
-        </w:rPr>
-        <w:t>{Example issue 1.1} (Example issue #1 under Category 1)</w:t>
-      </w:r>
-    </w:p>
-    <w:p>
-      <w:pPr>
+          <w:bCs/>
+        </w:rPr>
+      </w:pPr>
+      <w:r>
         <w:rPr>
           <w:b/>
-          <w:color w:val="000000" w:themeColor="text1"/>
-        </w:rPr>
-      </w:pPr>
-      <w:r>
+          <w:bCs/>
+        </w:rPr>
+        <w:t xml:space="preserve">{Concept of ISSUES #3} </w:t>
+      </w:r>
+    </w:p>
+    <w:p>
+      <w:pPr>
+        <w:pStyle w:val="ListParagraph"/>
+        <w:ind w:firstLine="720"/>
+      </w:pPr>
+      <w:r>
+        <w:t xml:space="preserve">• {Example issue 3.1} </w:t>
+      </w:r>
+    </w:p>
+    <w:p>
+      <w:pPr>
+        <w:pStyle w:val="ListParagraph"/>
+        <w:ind w:firstLine="720"/>
+      </w:pPr>
+      <w:r>
+        <w:t>• {Example issue 3.2}</w:t>
+      </w:r>
+    </w:p>
+    <w:p>
+      <w:pPr>
+        <w:pStyle w:val="Heading3"/>
+      </w:pPr>
+      <w:r>
+        <w:t>Full List of Project Issues</w:t>
+      </w:r>
+    </w:p>
+    <w:p>
+      <w:r>
+        <w:rPr>
+          <w:lang w:val="en-US"/>
+        </w:rPr>
+        <w:t>A comprehensive list of all issues can be found in the Allyant HUB {</w:t>
+      </w:r>
+      <w:r>
+        <w:rPr>
+          <w:color w:val="FF0000"/>
+          <w:lang w:val="en-US"/>
+        </w:rPr>
+        <w:t>Issues report link</w:t>
+      </w:r>
+      <w:r>
+        <w:rPr>
+          <w:lang w:val="en-US"/>
+        </w:rPr>
+        <w:t xml:space="preserve">} </w:t>
+      </w:r>
+    </w:p>
+    <w:p>
+      <w:pPr>
+        <w:pStyle w:val="Heading2"/>
         <w:rPr>
           <w:b/>
-          <w:color w:val="000000" w:themeColor="text1"/>
-        </w:rPr>
-        <w:t>{Example issue 1.2} (Example issue #2 under Category 1)</w:t>
-      </w:r>
-    </w:p>
-    <w:p>
-      <w:pPr>
+        </w:rPr>
+      </w:pPr>
+      <w:bookmarkStart w:id="8" w:name="_9qkucy76sa1p" w:colFirst="0" w:colLast="0"/>
+      <w:bookmarkEnd w:id="8"/>
+      <w:r>
         <w:rPr>
           <w:b/>
-          <w:color w:val="000000" w:themeColor="text1"/>
-        </w:rPr>
-      </w:pPr>
-    </w:p>
-    <w:p>
-      <w:pPr>
-        <w:rPr>
-          <w:b/>
-          <w:color w:val="000000" w:themeColor="text1"/>
-        </w:rPr>
-      </w:pPr>
-      <w:r>
-        <w:rPr>
-          <w:b/>
-          <w:color w:val="000000" w:themeColor="text1"/>
-        </w:rPr>
-        <w:t>{Concept of ISSUES #2}</w:t>
-      </w:r>
-    </w:p>
-    <w:p>
-      <w:pPr>
-        <w:rPr>
-          <w:b/>
-          <w:color w:val="000000" w:themeColor="text1"/>
-        </w:rPr>
-      </w:pPr>
-      <w:r>
-        <w:rPr>
-          <w:b/>
-          <w:color w:val="000000" w:themeColor="text1"/>
-        </w:rPr>
-        <w:t>{Example issue 2.1} (Example issue #1 under Category 2)</w:t>
-      </w:r>
-    </w:p>
-    <w:p>
-      <w:pPr>
-        <w:rPr>
-          <w:b/>
-          <w:color w:val="000000" w:themeColor="text1"/>
-        </w:rPr>
-      </w:pPr>
-      <w:r>
-        <w:rPr>
-          <w:b/>
-          <w:color w:val="000000" w:themeColor="text1"/>
-        </w:rPr>
-        <w:t>{Example issue 2.2} (Example issue #2 under Category 2)</w:t>
-      </w:r>
-    </w:p>
-    <w:p>
-      <w:pPr>
-        <w:rPr>
-          <w:b/>
-          <w:color w:val="000000" w:themeColor="text1"/>
-        </w:rPr>
-      </w:pPr>
-    </w:p>
-    <w:p>
-      <w:pPr>
-        <w:rPr>
-          <w:b/>
-          <w:color w:val="000000" w:themeColor="text1"/>
-        </w:rPr>
-      </w:pPr>
-      <w:r>
-        <w:rPr>
-          <w:b/>
-          <w:color w:val="000000" w:themeColor="text1"/>
-        </w:rPr>
-        <w:t>{Concept of ISSUE #3}</w:t>
-      </w:r>
-    </w:p>
-    <w:p>
-      <w:pPr>
-        <w:rPr>
-          <w:b/>
-          <w:color w:val="000000" w:themeColor="text1"/>
-        </w:rPr>
-      </w:pPr>
-      <w:r>
-        <w:rPr>
-          <w:b/>
-          <w:color w:val="000000" w:themeColor="text1"/>
-        </w:rPr>
-        <w:t>{Example issue 3.1} (Example issue #1 under Category 3)</w:t>
-      </w:r>
-    </w:p>
-    <w:p>
-      <w:pPr>
-        <w:rPr>
-          <w:b/>
-          <w:color w:val="000000" w:themeColor="text1"/>
-        </w:rPr>
-      </w:pPr>
-      <w:r>
-        <w:rPr>
-          <w:b/>
-          <w:color w:val="000000" w:themeColor="text1"/>
-        </w:rPr>
-        <w:t>{Example issue 3.2} (Example issue #2 under Category 3)</w:t>
-      </w:r>
-    </w:p>
-    <w:p/>
+        </w:rPr>
+        <w:t xml:space="preserve">How to Approach Remediation </w:t>
+      </w:r>
+    </w:p>
+    <w:p>
+      <w:pPr>
+        <w:ind w:right="380"/>
+      </w:pPr>
+      <w:r>
+        <w:rPr>
+          <w:lang w:val="en-US"/>
+        </w:rPr>
+        <w:t xml:space="preserve">In addition to reviewing the top issues found, we recommend that your developer(s) review all issues in the audit and find the solution that is most appropriate to your </w:t>
+      </w:r>
+      <w:r>
+        <w:rPr>
+          <w:lang w:val="en-US"/>
+        </w:rPr>
+        <w:t>website</w:t>
+      </w:r>
+      <w:r>
+        <w:rPr>
+          <w:lang w:val="en-US"/>
+        </w:rPr>
+        <w:t xml:space="preserve"> There are a few different approaches that can be taken to prioritize the resolution of issues; below are some examples of such.</w:t>
+      </w:r>
+    </w:p>
     <w:p>
       <w:pPr>
         <w:pStyle w:val="Heading3"/>
       </w:pPr>
-      <w:bookmarkStart w:id="8" w:name="_hvmh3wl6ywne" w:colFirst="0" w:colLast="0"/>
-      <w:bookmarkEnd w:id="8"/>
-      <w:r>
-        <w:t>Full List of Project Issues</w:t>
-      </w:r>
-    </w:p>
-    <w:p>
-      <w:r>
-        <w:rPr>
-          <w:lang w:val="en-US"/>
-        </w:rPr>
-        <w:t>A comprehensive list of all issues can be found in the Allyant HUB {</w:t>
-      </w:r>
-      <w:r>
-        <w:rPr>
-          <w:color w:val="FF0000"/>
-          <w:lang w:val="en-US"/>
-        </w:rPr>
-        <w:t>Issues report link</w:t>
-      </w:r>
-      <w:r>
-        <w:rPr>
-          <w:lang w:val="en-US"/>
-        </w:rPr>
-        <w:t xml:space="preserve">} </w:t>
-      </w:r>
-    </w:p>
-    <w:p>
-      <w:pPr>
-        <w:pStyle w:val="Heading2"/>
-        <w:rPr>
-          <w:b/>
-        </w:rPr>
-      </w:pPr>
-      <w:bookmarkStart w:id="9" w:name="_9qkucy76sa1p" w:colFirst="0" w:colLast="0"/>
+      <w:bookmarkStart w:id="9" w:name="_slyrpcng8601" w:colFirst="0" w:colLast="0"/>
       <w:bookmarkEnd w:id="9"/>
       <w:r>
-        <w:rPr>
-          <w:b/>
-        </w:rPr>
-        <w:t xml:space="preserve">How to Approach Remediation </w:t>
+        <w:t>By Components</w:t>
       </w:r>
     </w:p>
     <w:p>
       <w:pPr>
         <w:ind w:right="380"/>
-      </w:pPr>
-      <w:r>
-        <w:rPr>
-          <w:lang w:val="en-US"/>
-        </w:rPr>
-        <w:t xml:space="preserve">In addition to reviewing the top issues found, we recommend that your developer(s) review all issues in the audit and find the solution that is most appropriate to your </w:t>
-      </w:r>
-      <w:r>
-        <w:rPr>
-          <w:lang w:val="en-US"/>
-        </w:rPr>
-        <w:t>website</w:t>
-      </w:r>
-      <w:r>
-        <w:rPr>
-          <w:lang w:val="en-US"/>
-        </w:rPr>
-        <w:t xml:space="preserve"> There are a few different approaches that can be taken to prioritize the resolution of issues; below are some examples of such.</w:t>
-      </w:r>
-    </w:p>
-    <w:p>
-      <w:pPr>
-        <w:pStyle w:val="Heading3"/>
-      </w:pPr>
-      <w:bookmarkStart w:id="10" w:name="_slyrpcng8601" w:colFirst="0" w:colLast="0"/>
-      <w:bookmarkEnd w:id="10"/>
-      <w:r>
-        <w:t>By Components</w:t>
+        <w:rPr>
+          <w:highlight w:val="white"/>
+          <w:lang w:val="en-US"/>
+        </w:rPr>
+      </w:pPr>
+      <w:r>
+        <w:rPr>
+          <w:highlight w:val="white"/>
+          <w:lang w:val="en-US"/>
+        </w:rPr>
+        <w:t xml:space="preserve">Grouping by component allows teams to focus on larger pieces of functionality and remediate issues that have logical relationships to one another. As an example, if a carousel has accessibility issues, fixing the carousel </w:t>
+      </w:r>
+      <w:proofErr w:type="gramStart"/>
+      <w:r>
+        <w:rPr>
+          <w:highlight w:val="white"/>
+          <w:lang w:val="en-US"/>
+        </w:rPr>
+        <w:t>as a whole is</w:t>
+      </w:r>
+      <w:proofErr w:type="gramEnd"/>
+      <w:r>
+        <w:rPr>
+          <w:highlight w:val="white"/>
+          <w:lang w:val="en-US"/>
+        </w:rPr>
+        <w:t xml:space="preserve"> more efficient than fixing each issue separately.</w:t>
       </w:r>
     </w:p>
     <w:p>
@@ -904,62 +891,23 @@
         <w:ind w:right="380"/>
         <w:rPr>
           <w:highlight w:val="white"/>
-          <w:lang w:val="en-US"/>
-        </w:rPr>
-      </w:pPr>
-      <w:r>
+        </w:rPr>
+      </w:pPr>
+    </w:p>
+    <w:p>
+      <w:pPr>
+        <w:ind w:right="380"/>
         <w:rPr>
           <w:highlight w:val="white"/>
           <w:lang w:val="en-US"/>
         </w:rPr>
-        <w:t xml:space="preserve">Grouping by component allows teams to focus on larger pieces of functionality and remediate issues that have logical relationships to one another. As an example, if a carousel </w:t>
-      </w:r>
+      </w:pPr>
       <w:r>
         <w:rPr>
           <w:highlight w:val="white"/>
           <w:lang w:val="en-US"/>
         </w:rPr>
         <w:lastRenderedPageBreak/>
-        <w:t xml:space="preserve">has accessibility issues, fixing the carousel </w:t>
-      </w:r>
-      <w:proofErr w:type="gramStart"/>
-      <w:r>
-        <w:rPr>
-          <w:highlight w:val="white"/>
-          <w:lang w:val="en-US"/>
-        </w:rPr>
-        <w:t>as a whole is</w:t>
-      </w:r>
-      <w:proofErr w:type="gramEnd"/>
-      <w:r>
-        <w:rPr>
-          <w:highlight w:val="white"/>
-          <w:lang w:val="en-US"/>
-        </w:rPr>
-        <w:t xml:space="preserve"> more efficient than fixing each issue separately.</w:t>
-      </w:r>
-    </w:p>
-    <w:p>
-      <w:pPr>
-        <w:ind w:right="380"/>
-        <w:rPr>
-          <w:highlight w:val="white"/>
-        </w:rPr>
-      </w:pPr>
-    </w:p>
-    <w:p>
-      <w:pPr>
-        <w:ind w:right="380"/>
-        <w:rPr>
-          <w:highlight w:val="white"/>
-          <w:lang w:val="en-US"/>
-        </w:rPr>
-      </w:pPr>
-      <w:r>
-        <w:rPr>
-          <w:highlight w:val="white"/>
-          <w:lang w:val="en-US"/>
-        </w:rPr>
         <w:t xml:space="preserve">To view issues by component, there is </w:t>
       </w:r>
       <w:proofErr w:type="gramStart"/>
@@ -1032,8 +980,8 @@
       <w:pPr>
         <w:pStyle w:val="Heading3"/>
       </w:pPr>
-      <w:bookmarkStart w:id="11" w:name="_mtx7wd6wr5o3" w:colFirst="0" w:colLast="0"/>
-      <w:bookmarkEnd w:id="11"/>
+      <w:bookmarkStart w:id="10" w:name="_mtx7wd6wr5o3" w:colFirst="0" w:colLast="0"/>
+      <w:bookmarkEnd w:id="10"/>
       <w:r>
         <w:t>Sitewide Issues</w:t>
       </w:r>
@@ -1116,27 +1064,34 @@
       <w:pPr>
         <w:pStyle w:val="Heading3"/>
       </w:pPr>
-      <w:bookmarkStart w:id="12" w:name="_v0eu7jcjlgh5" w:colFirst="0" w:colLast="0"/>
-      <w:bookmarkEnd w:id="12"/>
-      <w:r>
+      <w:bookmarkStart w:id="11" w:name="_v0eu7jcjlgh5" w:colFirst="0" w:colLast="0"/>
+      <w:bookmarkEnd w:id="11"/>
+      <w:r>
+        <w:t>Priority</w:t>
+      </w:r>
+    </w:p>
+    <w:p>
+      <w:pPr>
+        <w:ind w:right="380"/>
+        <w:rPr>
+          <w:highlight w:val="white"/>
+          <w:lang w:val="en-US"/>
+        </w:rPr>
+      </w:pPr>
+      <w:r>
+        <w:rPr>
+          <w:highlight w:val="white"/>
+          <w:lang w:val="en-US"/>
+        </w:rPr>
+        <w:t xml:space="preserve">Items marked as Critical/Priority 1 are almost always blockers preventing access to information on the site. Fixing these issues will greatly improve the accessibility of your </w:t>
+      </w:r>
+      <w:r>
+        <w:rPr>
+          <w:highlight w:val="white"/>
+          <w:lang w:val="en-US"/>
+        </w:rPr>
         <w:lastRenderedPageBreak/>
-        <w:t>Priority</w:t>
-      </w:r>
-    </w:p>
-    <w:p>
-      <w:pPr>
-        <w:ind w:right="380"/>
-        <w:rPr>
-          <w:highlight w:val="white"/>
-          <w:lang w:val="en-US"/>
-        </w:rPr>
-      </w:pPr>
-      <w:r>
-        <w:rPr>
-          <w:highlight w:val="white"/>
-          <w:lang w:val="en-US"/>
-        </w:rPr>
-        <w:t>Items marked as Critical/Priority 1 are almost always blockers preventing access to information on the site. Fixing these issues will greatly improve the accessibility of your digital property. The team could then move on to Serious/Priority 2 issues, and finally, Warning/Priority 3 issues.</w:t>
+        <w:t>digital property. The team could then move on to Serious/Priority 2 issues, and finally, Warning/Priority 3 issues.</w:t>
       </w:r>
     </w:p>
     <w:p>
@@ -1241,8 +1196,8 @@
           <w:b/>
         </w:rPr>
       </w:pPr>
-      <w:bookmarkStart w:id="13" w:name="_gvpf8t2nxm6r" w:colFirst="0" w:colLast="0"/>
-      <w:bookmarkEnd w:id="13"/>
+      <w:bookmarkStart w:id="12" w:name="_gvpf8t2nxm6r" w:colFirst="0" w:colLast="0"/>
+      <w:bookmarkEnd w:id="12"/>
       <w:r>
         <w:rPr>
           <w:b/>
@@ -1311,14 +1266,7 @@
         <w:rPr>
           <w:lang w:val="en-US"/>
         </w:rPr>
-        <w:t xml:space="preserve">We test web projects using the latest versions of the JAWS and NVDA screen readers, as these are by far the most widely used screen readers. We highly </w:t>
-      </w:r>
-      <w:r>
-        <w:rPr>
-          <w:lang w:val="en-US"/>
-        </w:rPr>
-        <w:lastRenderedPageBreak/>
-        <w:t xml:space="preserve">recommend all teams review our Knowledge Base article </w:t>
+        <w:t xml:space="preserve">We test web projects using the latest versions of the JAWS and NVDA screen readers, as these are by far the most widely used screen readers. We highly recommend all teams review our Knowledge Base article </w:t>
       </w:r>
       <w:hyperlink r:id="rId15">
         <w:r>
@@ -1392,6 +1340,7 @@
         <w:rPr>
           <w:lang w:val="en-US"/>
         </w:rPr>
+        <w:lastRenderedPageBreak/>
         <w:t>We have collected some tools that may be useful during your remediation and testing process. Please reference our</w:t>
       </w:r>
       <w:r>
@@ -1468,8 +1417,8 @@
           <w:lang w:val="en-US"/>
         </w:rPr>
       </w:pPr>
-      <w:bookmarkStart w:id="14" w:name="_yw00akbkmupw"/>
-      <w:bookmarkEnd w:id="14"/>
+      <w:bookmarkStart w:id="13" w:name="_yw00akbkmupw"/>
+      <w:bookmarkEnd w:id="13"/>
       <w:r>
         <w:rPr>
           <w:color w:val="FF0000"/>
@@ -1528,8 +1477,8 @@
           <w:color w:val="FF0000"/>
         </w:rPr>
       </w:pPr>
-      <w:bookmarkStart w:id="15" w:name="_ildmeousj48f" w:colFirst="0" w:colLast="0"/>
-      <w:bookmarkEnd w:id="15"/>
+      <w:bookmarkStart w:id="14" w:name="_ildmeousj48f" w:colFirst="0" w:colLast="0"/>
+      <w:bookmarkEnd w:id="14"/>
       <w:r>
         <w:rPr>
           <w:color w:val="FF0000"/>
@@ -1585,8 +1534,8 @@
           <w:color w:val="00244B"/>
         </w:rPr>
       </w:pPr>
-      <w:bookmarkStart w:id="16" w:name="_1d7guzw2sbuz" w:colFirst="0" w:colLast="0"/>
-      <w:bookmarkEnd w:id="16"/>
+      <w:bookmarkStart w:id="15" w:name="_1d7guzw2sbuz" w:colFirst="0" w:colLast="0"/>
+      <w:bookmarkEnd w:id="15"/>
       <w:r>
         <w:rPr>
           <w:b/>
@@ -1860,6 +1809,184 @@
 <file path=word/numbering.xml><?xml version="1.0" encoding="utf-8"?>
 <w:numbering xmlns:wpc="http://schemas.microsoft.com/office/word/2010/wordprocessingCanvas" xmlns:cx="http://schemas.microsoft.com/office/drawing/2014/chartex" xmlns:cx1="http://schemas.microsoft.com/office/drawing/2015/9/8/chartex" xmlns:cx2="http://schemas.microsoft.com/office/drawing/2015/10/21/chartex" xmlns:cx3="http://schemas.microsoft.com/office/drawing/2016/5/9/chartex" xmlns:cx4="http://schemas.microsoft.com/office/drawing/2016/5/10/chartex" xmlns:cx5="http://schemas.microsoft.com/office/drawing/2016/5/11/chartex" xmlns:cx6="http://schemas.microsoft.com/office/drawing/2016/5/12/chartex" xmlns:cx7="http://schemas.microsoft.com/office/drawing/2016/5/13/chartex" xmlns:cx8="http://schemas.microsoft.com/office/drawing/2016/5/14/chartex" xmlns:mc="http://schemas.openxmlformats.org/markup-compatibility/2006" xmlns:aink="http://schemas.microsoft.com/office/drawing/2016/ink" xmlns:am3d="http://schemas.microsoft.com/office/drawing/2017/model3d" xmlns:o="urn:schemas-microsoft-com:office:office" xmlns:oel="http://schemas.microsoft.com/office/2019/extlst" xmlns:r="http://schemas.openxmlformats.org/officeDocument/2006/relationships" xmlns:m="http://schemas.openxmlformats.org/officeDocument/2006/math" xmlns:v="urn:schemas-microsoft-com:vml" xmlns:wp14="http://schemas.microsoft.com/office/word/2010/wordprocessingDrawing" xmlns:wp="http://schemas.openxmlformats.org/drawingml/2006/wordprocessingDrawing" xmlns:w10="urn:schemas-microsoft-com:office:word" xmlns:w="http://schemas.openxmlformats.org/wordprocessingml/2006/main" xmlns:w14="http://schemas.microsoft.com/office/word/2010/wordml" xmlns:w15="http://schemas.microsoft.com/office/word/2012/wordml" xmlns:w16cex="http://schemas.microsoft.com/office/word/2018/wordml/cex" xmlns:w16cid="http://schemas.microsoft.com/office/word/2016/wordml/cid" xmlns:w16="http://schemas.microsoft.com/office/word/2018/wordml" xmlns:w16du="http://schemas.microsoft.com/office/word/2023/wordml/word16du" xmlns:w16sdtdh="http://schemas.microsoft.com/office/word/2020/wordml/sdtdatahash" xmlns:w16se="http://schemas.microsoft.com/office/word/2015/wordml/symex" xmlns:wpg="http://schemas.microsoft.com/office/word/2010/wordprocessingGroup" xmlns:wpi="http://schemas.microsoft.com/office/word/2010/wordprocessingInk" xmlns:wne="http://schemas.microsoft.com/office/word/2006/wordml" xmlns:wps="http://schemas.microsoft.com/office/word/2010/wordprocessingShape" mc:Ignorable="w14 w15 w16se w16cid w16 w16cex w16sdtdh w16du wp14">
   <w:abstractNum w:abstractNumId="0" w15:restartNumberingAfterBreak="0">
+    <w:nsid w:val="041B3D1F"/>
+    <w:multiLevelType w:val="hybridMultilevel"/>
+    <w:tmpl w:val="F0D80D92"/>
+    <w:lvl w:ilvl="0" w:tplc="0409000F">
+      <w:start w:val="1"/>
+      <w:numFmt w:val="decimal"/>
+      <w:lvlText w:val="%1."/>
+      <w:lvlJc w:val="left"/>
+      <w:pPr>
+        <w:ind w:left="720" w:hanging="360"/>
+      </w:pPr>
+      <w:rPr>
+        <w:rFonts w:hint="default"/>
+      </w:rPr>
+    </w:lvl>
+    <w:lvl w:ilvl="1" w:tplc="04090019" w:tentative="1">
+      <w:start w:val="1"/>
+      <w:numFmt w:val="lowerLetter"/>
+      <w:lvlText w:val="%2."/>
+      <w:lvlJc w:val="left"/>
+      <w:pPr>
+        <w:ind w:left="1440" w:hanging="360"/>
+      </w:pPr>
+    </w:lvl>
+    <w:lvl w:ilvl="2" w:tplc="0409001B" w:tentative="1">
+      <w:start w:val="1"/>
+      <w:numFmt w:val="lowerRoman"/>
+      <w:lvlText w:val="%3."/>
+      <w:lvlJc w:val="right"/>
+      <w:pPr>
+        <w:ind w:left="2160" w:hanging="180"/>
+      </w:pPr>
+    </w:lvl>
+    <w:lvl w:ilvl="3" w:tplc="0409000F" w:tentative="1">
+      <w:start w:val="1"/>
+      <w:numFmt w:val="decimal"/>
+      <w:lvlText w:val="%4."/>
+      <w:lvlJc w:val="left"/>
+      <w:pPr>
+        <w:ind w:left="2880" w:hanging="360"/>
+      </w:pPr>
+    </w:lvl>
+    <w:lvl w:ilvl="4" w:tplc="04090019" w:tentative="1">
+      <w:start w:val="1"/>
+      <w:numFmt w:val="lowerLetter"/>
+      <w:lvlText w:val="%5."/>
+      <w:lvlJc w:val="left"/>
+      <w:pPr>
+        <w:ind w:left="3600" w:hanging="360"/>
+      </w:pPr>
+    </w:lvl>
+    <w:lvl w:ilvl="5" w:tplc="0409001B" w:tentative="1">
+      <w:start w:val="1"/>
+      <w:numFmt w:val="lowerRoman"/>
+      <w:lvlText w:val="%6."/>
+      <w:lvlJc w:val="right"/>
+      <w:pPr>
+        <w:ind w:left="4320" w:hanging="180"/>
+      </w:pPr>
+    </w:lvl>
+    <w:lvl w:ilvl="6" w:tplc="0409000F" w:tentative="1">
+      <w:start w:val="1"/>
+      <w:numFmt w:val="decimal"/>
+      <w:lvlText w:val="%7."/>
+      <w:lvlJc w:val="left"/>
+      <w:pPr>
+        <w:ind w:left="5040" w:hanging="360"/>
+      </w:pPr>
+    </w:lvl>
+    <w:lvl w:ilvl="7" w:tplc="04090019" w:tentative="1">
+      <w:start w:val="1"/>
+      <w:numFmt w:val="lowerLetter"/>
+      <w:lvlText w:val="%8."/>
+      <w:lvlJc w:val="left"/>
+      <w:pPr>
+        <w:ind w:left="5760" w:hanging="360"/>
+      </w:pPr>
+    </w:lvl>
+    <w:lvl w:ilvl="8" w:tplc="0409001B" w:tentative="1">
+      <w:start w:val="1"/>
+      <w:numFmt w:val="lowerRoman"/>
+      <w:lvlText w:val="%9."/>
+      <w:lvlJc w:val="right"/>
+      <w:pPr>
+        <w:ind w:left="6480" w:hanging="180"/>
+      </w:pPr>
+    </w:lvl>
+  </w:abstractNum>
+  <w:abstractNum w:abstractNumId="1" w15:restartNumberingAfterBreak="0">
+    <w:nsid w:val="12F047F4"/>
+    <w:multiLevelType w:val="hybridMultilevel"/>
+    <w:tmpl w:val="839EC2A6"/>
+    <w:lvl w:ilvl="0" w:tplc="0409000F">
+      <w:start w:val="1"/>
+      <w:numFmt w:val="decimal"/>
+      <w:lvlText w:val="%1."/>
+      <w:lvlJc w:val="left"/>
+      <w:pPr>
+        <w:ind w:left="720" w:hanging="360"/>
+      </w:pPr>
+      <w:rPr>
+        <w:rFonts w:hint="default"/>
+      </w:rPr>
+    </w:lvl>
+    <w:lvl w:ilvl="1" w:tplc="04090019">
+      <w:start w:val="1"/>
+      <w:numFmt w:val="lowerLetter"/>
+      <w:lvlText w:val="%2."/>
+      <w:lvlJc w:val="left"/>
+      <w:pPr>
+        <w:ind w:left="1440" w:hanging="360"/>
+      </w:pPr>
+    </w:lvl>
+    <w:lvl w:ilvl="2" w:tplc="0409001B" w:tentative="1">
+      <w:start w:val="1"/>
+      <w:numFmt w:val="lowerRoman"/>
+      <w:lvlText w:val="%3."/>
+      <w:lvlJc w:val="right"/>
+      <w:pPr>
+        <w:ind w:left="2160" w:hanging="180"/>
+      </w:pPr>
+    </w:lvl>
+    <w:lvl w:ilvl="3" w:tplc="0409000F" w:tentative="1">
+      <w:start w:val="1"/>
+      <w:numFmt w:val="decimal"/>
+      <w:lvlText w:val="%4."/>
+      <w:lvlJc w:val="left"/>
+      <w:pPr>
+        <w:ind w:left="2880" w:hanging="360"/>
+      </w:pPr>
+    </w:lvl>
+    <w:lvl w:ilvl="4" w:tplc="04090019" w:tentative="1">
+      <w:start w:val="1"/>
+      <w:numFmt w:val="lowerLetter"/>
+      <w:lvlText w:val="%5."/>
+      <w:lvlJc w:val="left"/>
+      <w:pPr>
+        <w:ind w:left="3600" w:hanging="360"/>
+      </w:pPr>
+    </w:lvl>
+    <w:lvl w:ilvl="5" w:tplc="0409001B" w:tentative="1">
+      <w:start w:val="1"/>
+      <w:numFmt w:val="lowerRoman"/>
+      <w:lvlText w:val="%6."/>
+      <w:lvlJc w:val="right"/>
+      <w:pPr>
+        <w:ind w:left="4320" w:hanging="180"/>
+      </w:pPr>
+    </w:lvl>
+    <w:lvl w:ilvl="6" w:tplc="0409000F" w:tentative="1">
+      <w:start w:val="1"/>
+      <w:numFmt w:val="decimal"/>
+      <w:lvlText w:val="%7."/>
+      <w:lvlJc w:val="left"/>
+      <w:pPr>
+        <w:ind w:left="5040" w:hanging="360"/>
+      </w:pPr>
+    </w:lvl>
+    <w:lvl w:ilvl="7" w:tplc="04090019" w:tentative="1">
+      <w:start w:val="1"/>
+      <w:numFmt w:val="lowerLetter"/>
+      <w:lvlText w:val="%8."/>
+      <w:lvlJc w:val="left"/>
+      <w:pPr>
+        <w:ind w:left="5760" w:hanging="360"/>
+      </w:pPr>
+    </w:lvl>
+    <w:lvl w:ilvl="8" w:tplc="0409001B" w:tentative="1">
+      <w:start w:val="1"/>
+      <w:numFmt w:val="lowerRoman"/>
+      <w:lvlText w:val="%9."/>
+      <w:lvlJc w:val="right"/>
+      <w:pPr>
+        <w:ind w:left="6480" w:hanging="180"/>
+      </w:pPr>
+    </w:lvl>
+  </w:abstractNum>
+  <w:abstractNum w:abstractNumId="2" w15:restartNumberingAfterBreak="0">
     <w:nsid w:val="1E6F1608"/>
     <w:multiLevelType w:val="multilevel"/>
     <w:tmpl w:val="FFFFFFFF"/>
@@ -1973,7 +2100,7 @@
       </w:rPr>
     </w:lvl>
   </w:abstractNum>
-  <w:abstractNum w:abstractNumId="1" w15:restartNumberingAfterBreak="0">
+  <w:abstractNum w:abstractNumId="3" w15:restartNumberingAfterBreak="0">
     <w:nsid w:val="295A2665"/>
     <w:multiLevelType w:val="hybridMultilevel"/>
     <w:tmpl w:val="0486C246"/>
@@ -2085,7 +2212,7 @@
       </w:rPr>
     </w:lvl>
   </w:abstractNum>
-  <w:abstractNum w:abstractNumId="2" w15:restartNumberingAfterBreak="0">
+  <w:abstractNum w:abstractNumId="4" w15:restartNumberingAfterBreak="0">
     <w:nsid w:val="393DFE3C"/>
     <w:multiLevelType w:val="multilevel"/>
     <w:tmpl w:val="FFFFFFFF"/>
@@ -2198,13 +2325,320 @@
       </w:rPr>
     </w:lvl>
   </w:abstractNum>
+  <w:abstractNum w:abstractNumId="5" w15:restartNumberingAfterBreak="0">
+    <w:nsid w:val="3D4659C6"/>
+    <w:multiLevelType w:val="hybridMultilevel"/>
+    <w:tmpl w:val="86504002"/>
+    <w:lvl w:ilvl="0" w:tplc="5B343F52">
+      <w:start w:val="1"/>
+      <w:numFmt w:val="bullet"/>
+      <w:lvlText w:val=""/>
+      <w:lvlJc w:val="left"/>
+      <w:pPr>
+        <w:ind w:left="720" w:hanging="360"/>
+      </w:pPr>
+      <w:rPr>
+        <w:rFonts w:ascii="Symbol" w:eastAsia="Arial" w:hAnsi="Symbol" w:cs="Arial" w:hint="default"/>
+      </w:rPr>
+    </w:lvl>
+    <w:lvl w:ilvl="1" w:tplc="04090003" w:tentative="1">
+      <w:start w:val="1"/>
+      <w:numFmt w:val="bullet"/>
+      <w:lvlText w:val="o"/>
+      <w:lvlJc w:val="left"/>
+      <w:pPr>
+        <w:ind w:left="1440" w:hanging="360"/>
+      </w:pPr>
+      <w:rPr>
+        <w:rFonts w:ascii="Courier New" w:hAnsi="Courier New" w:cs="Courier New" w:hint="default"/>
+      </w:rPr>
+    </w:lvl>
+    <w:lvl w:ilvl="2" w:tplc="04090005" w:tentative="1">
+      <w:start w:val="1"/>
+      <w:numFmt w:val="bullet"/>
+      <w:lvlText w:val=""/>
+      <w:lvlJc w:val="left"/>
+      <w:pPr>
+        <w:ind w:left="2160" w:hanging="360"/>
+      </w:pPr>
+      <w:rPr>
+        <w:rFonts w:ascii="Wingdings" w:hAnsi="Wingdings" w:hint="default"/>
+      </w:rPr>
+    </w:lvl>
+    <w:lvl w:ilvl="3" w:tplc="04090001" w:tentative="1">
+      <w:start w:val="1"/>
+      <w:numFmt w:val="bullet"/>
+      <w:lvlText w:val=""/>
+      <w:lvlJc w:val="left"/>
+      <w:pPr>
+        <w:ind w:left="2880" w:hanging="360"/>
+      </w:pPr>
+      <w:rPr>
+        <w:rFonts w:ascii="Symbol" w:hAnsi="Symbol" w:hint="default"/>
+      </w:rPr>
+    </w:lvl>
+    <w:lvl w:ilvl="4" w:tplc="04090003" w:tentative="1">
+      <w:start w:val="1"/>
+      <w:numFmt w:val="bullet"/>
+      <w:lvlText w:val="o"/>
+      <w:lvlJc w:val="left"/>
+      <w:pPr>
+        <w:ind w:left="3600" w:hanging="360"/>
+      </w:pPr>
+      <w:rPr>
+        <w:rFonts w:ascii="Courier New" w:hAnsi="Courier New" w:cs="Courier New" w:hint="default"/>
+      </w:rPr>
+    </w:lvl>
+    <w:lvl w:ilvl="5" w:tplc="04090005" w:tentative="1">
+      <w:start w:val="1"/>
+      <w:numFmt w:val="bullet"/>
+      <w:lvlText w:val=""/>
+      <w:lvlJc w:val="left"/>
+      <w:pPr>
+        <w:ind w:left="4320" w:hanging="360"/>
+      </w:pPr>
+      <w:rPr>
+        <w:rFonts w:ascii="Wingdings" w:hAnsi="Wingdings" w:hint="default"/>
+      </w:rPr>
+    </w:lvl>
+    <w:lvl w:ilvl="6" w:tplc="04090001" w:tentative="1">
+      <w:start w:val="1"/>
+      <w:numFmt w:val="bullet"/>
+      <w:lvlText w:val=""/>
+      <w:lvlJc w:val="left"/>
+      <w:pPr>
+        <w:ind w:left="5040" w:hanging="360"/>
+      </w:pPr>
+      <w:rPr>
+        <w:rFonts w:ascii="Symbol" w:hAnsi="Symbol" w:hint="default"/>
+      </w:rPr>
+    </w:lvl>
+    <w:lvl w:ilvl="7" w:tplc="04090003" w:tentative="1">
+      <w:start w:val="1"/>
+      <w:numFmt w:val="bullet"/>
+      <w:lvlText w:val="o"/>
+      <w:lvlJc w:val="left"/>
+      <w:pPr>
+        <w:ind w:left="5760" w:hanging="360"/>
+      </w:pPr>
+      <w:rPr>
+        <w:rFonts w:ascii="Courier New" w:hAnsi="Courier New" w:cs="Courier New" w:hint="default"/>
+      </w:rPr>
+    </w:lvl>
+    <w:lvl w:ilvl="8" w:tplc="04090005" w:tentative="1">
+      <w:start w:val="1"/>
+      <w:numFmt w:val="bullet"/>
+      <w:lvlText w:val=""/>
+      <w:lvlJc w:val="left"/>
+      <w:pPr>
+        <w:ind w:left="6480" w:hanging="360"/>
+      </w:pPr>
+      <w:rPr>
+        <w:rFonts w:ascii="Wingdings" w:hAnsi="Wingdings" w:hint="default"/>
+      </w:rPr>
+    </w:lvl>
+  </w:abstractNum>
+  <w:abstractNum w:abstractNumId="6" w15:restartNumberingAfterBreak="0">
+    <w:nsid w:val="6CE566FD"/>
+    <w:multiLevelType w:val="hybridMultilevel"/>
+    <w:tmpl w:val="2426507C"/>
+    <w:lvl w:ilvl="0" w:tplc="0409000F">
+      <w:start w:val="1"/>
+      <w:numFmt w:val="decimal"/>
+      <w:lvlText w:val="%1."/>
+      <w:lvlJc w:val="left"/>
+      <w:pPr>
+        <w:ind w:left="720" w:hanging="360"/>
+      </w:pPr>
+      <w:rPr>
+        <w:rFonts w:hint="default"/>
+      </w:rPr>
+    </w:lvl>
+    <w:lvl w:ilvl="1" w:tplc="04090019">
+      <w:start w:val="1"/>
+      <w:numFmt w:val="lowerLetter"/>
+      <w:lvlText w:val="%2."/>
+      <w:lvlJc w:val="left"/>
+      <w:pPr>
+        <w:ind w:left="1440" w:hanging="360"/>
+      </w:pPr>
+    </w:lvl>
+    <w:lvl w:ilvl="2" w:tplc="0409001B" w:tentative="1">
+      <w:start w:val="1"/>
+      <w:numFmt w:val="lowerRoman"/>
+      <w:lvlText w:val="%3."/>
+      <w:lvlJc w:val="right"/>
+      <w:pPr>
+        <w:ind w:left="2160" w:hanging="180"/>
+      </w:pPr>
+    </w:lvl>
+    <w:lvl w:ilvl="3" w:tplc="0409000F" w:tentative="1">
+      <w:start w:val="1"/>
+      <w:numFmt w:val="decimal"/>
+      <w:lvlText w:val="%4."/>
+      <w:lvlJc w:val="left"/>
+      <w:pPr>
+        <w:ind w:left="2880" w:hanging="360"/>
+      </w:pPr>
+    </w:lvl>
+    <w:lvl w:ilvl="4" w:tplc="04090019" w:tentative="1">
+      <w:start w:val="1"/>
+      <w:numFmt w:val="lowerLetter"/>
+      <w:lvlText w:val="%5."/>
+      <w:lvlJc w:val="left"/>
+      <w:pPr>
+        <w:ind w:left="3600" w:hanging="360"/>
+      </w:pPr>
+    </w:lvl>
+    <w:lvl w:ilvl="5" w:tplc="0409001B" w:tentative="1">
+      <w:start w:val="1"/>
+      <w:numFmt w:val="lowerRoman"/>
+      <w:lvlText w:val="%6."/>
+      <w:lvlJc w:val="right"/>
+      <w:pPr>
+        <w:ind w:left="4320" w:hanging="180"/>
+      </w:pPr>
+    </w:lvl>
+    <w:lvl w:ilvl="6" w:tplc="0409000F" w:tentative="1">
+      <w:start w:val="1"/>
+      <w:numFmt w:val="decimal"/>
+      <w:lvlText w:val="%7."/>
+      <w:lvlJc w:val="left"/>
+      <w:pPr>
+        <w:ind w:left="5040" w:hanging="360"/>
+      </w:pPr>
+    </w:lvl>
+    <w:lvl w:ilvl="7" w:tplc="04090019" w:tentative="1">
+      <w:start w:val="1"/>
+      <w:numFmt w:val="lowerLetter"/>
+      <w:lvlText w:val="%8."/>
+      <w:lvlJc w:val="left"/>
+      <w:pPr>
+        <w:ind w:left="5760" w:hanging="360"/>
+      </w:pPr>
+    </w:lvl>
+    <w:lvl w:ilvl="8" w:tplc="0409001B" w:tentative="1">
+      <w:start w:val="1"/>
+      <w:numFmt w:val="lowerRoman"/>
+      <w:lvlText w:val="%9."/>
+      <w:lvlJc w:val="right"/>
+      <w:pPr>
+        <w:ind w:left="6480" w:hanging="180"/>
+      </w:pPr>
+    </w:lvl>
+  </w:abstractNum>
+  <w:abstractNum w:abstractNumId="7" w15:restartNumberingAfterBreak="0">
+    <w:nsid w:val="6CF37498"/>
+    <w:multiLevelType w:val="hybridMultilevel"/>
+    <w:tmpl w:val="79F65EA8"/>
+    <w:lvl w:ilvl="0" w:tplc="8BA60B08">
+      <w:start w:val="1"/>
+      <w:numFmt w:val="decimal"/>
+      <w:lvlText w:val="%1."/>
+      <w:lvlJc w:val="left"/>
+      <w:pPr>
+        <w:ind w:left="720" w:hanging="360"/>
+      </w:pPr>
+      <w:rPr>
+        <w:rFonts w:hint="default"/>
+        <w:color w:val="000000" w:themeColor="text1"/>
+      </w:rPr>
+    </w:lvl>
+    <w:lvl w:ilvl="1" w:tplc="04090019" w:tentative="1">
+      <w:start w:val="1"/>
+      <w:numFmt w:val="lowerLetter"/>
+      <w:lvlText w:val="%2."/>
+      <w:lvlJc w:val="left"/>
+      <w:pPr>
+        <w:ind w:left="1440" w:hanging="360"/>
+      </w:pPr>
+    </w:lvl>
+    <w:lvl w:ilvl="2" w:tplc="0409001B" w:tentative="1">
+      <w:start w:val="1"/>
+      <w:numFmt w:val="lowerRoman"/>
+      <w:lvlText w:val="%3."/>
+      <w:lvlJc w:val="right"/>
+      <w:pPr>
+        <w:ind w:left="2160" w:hanging="180"/>
+      </w:pPr>
+    </w:lvl>
+    <w:lvl w:ilvl="3" w:tplc="0409000F" w:tentative="1">
+      <w:start w:val="1"/>
+      <w:numFmt w:val="decimal"/>
+      <w:lvlText w:val="%4."/>
+      <w:lvlJc w:val="left"/>
+      <w:pPr>
+        <w:ind w:left="2880" w:hanging="360"/>
+      </w:pPr>
+    </w:lvl>
+    <w:lvl w:ilvl="4" w:tplc="04090019" w:tentative="1">
+      <w:start w:val="1"/>
+      <w:numFmt w:val="lowerLetter"/>
+      <w:lvlText w:val="%5."/>
+      <w:lvlJc w:val="left"/>
+      <w:pPr>
+        <w:ind w:left="3600" w:hanging="360"/>
+      </w:pPr>
+    </w:lvl>
+    <w:lvl w:ilvl="5" w:tplc="0409001B" w:tentative="1">
+      <w:start w:val="1"/>
+      <w:numFmt w:val="lowerRoman"/>
+      <w:lvlText w:val="%6."/>
+      <w:lvlJc w:val="right"/>
+      <w:pPr>
+        <w:ind w:left="4320" w:hanging="180"/>
+      </w:pPr>
+    </w:lvl>
+    <w:lvl w:ilvl="6" w:tplc="0409000F" w:tentative="1">
+      <w:start w:val="1"/>
+      <w:numFmt w:val="decimal"/>
+      <w:lvlText w:val="%7."/>
+      <w:lvlJc w:val="left"/>
+      <w:pPr>
+        <w:ind w:left="5040" w:hanging="360"/>
+      </w:pPr>
+    </w:lvl>
+    <w:lvl w:ilvl="7" w:tplc="04090019" w:tentative="1">
+      <w:start w:val="1"/>
+      <w:numFmt w:val="lowerLetter"/>
+      <w:lvlText w:val="%8."/>
+      <w:lvlJc w:val="left"/>
+      <w:pPr>
+        <w:ind w:left="5760" w:hanging="360"/>
+      </w:pPr>
+    </w:lvl>
+    <w:lvl w:ilvl="8" w:tplc="0409001B" w:tentative="1">
+      <w:start w:val="1"/>
+      <w:numFmt w:val="lowerRoman"/>
+      <w:lvlText w:val="%9."/>
+      <w:lvlJc w:val="right"/>
+      <w:pPr>
+        <w:ind w:left="6480" w:hanging="180"/>
+      </w:pPr>
+    </w:lvl>
+  </w:abstractNum>
   <w:num w:numId="1" w16cid:durableId="1606617550">
+    <w:abstractNumId w:val="2"/>
+  </w:num>
+  <w:num w:numId="2" w16cid:durableId="995693610">
+    <w:abstractNumId w:val="4"/>
+  </w:num>
+  <w:num w:numId="3" w16cid:durableId="149174944">
+    <w:abstractNumId w:val="3"/>
+  </w:num>
+  <w:num w:numId="4" w16cid:durableId="348145831">
     <w:abstractNumId w:val="0"/>
   </w:num>
-  <w:num w:numId="2" w16cid:durableId="995693610">
-    <w:abstractNumId w:val="2"/>
+  <w:num w:numId="5" w16cid:durableId="507714449">
+    <w:abstractNumId w:val="5"/>
   </w:num>
-  <w:num w:numId="3" w16cid:durableId="149174944">
+  <w:num w:numId="6" w16cid:durableId="1293251740">
+    <w:abstractNumId w:val="7"/>
+  </w:num>
+  <w:num w:numId="7" w16cid:durableId="1193886430">
+    <w:abstractNumId w:val="6"/>
+  </w:num>
+  <w:num w:numId="8" w16cid:durableId="2039815521">
     <w:abstractNumId w:val="1"/>
   </w:num>
 </w:numbering>

</xml_diff>